<commit_message>
release pactera jeesite 1.2.10
</commit_message>
<xml_diff>
--- a/doc/3.内置组件的应用.docx
+++ b/doc/3.内置组件的应用.docx
@@ -1053,8 +1053,6 @@
         </w:rPr>
         <w:t>UserUtils.getUser().getOffice();</w:t>
       </w:r>
-      <w:bookmarkStart w:id="3" w:name="_GoBack"/>
-      <w:bookmarkEnd w:id="3"/>
     </w:p>
     <w:p>
       <w:pPr>
@@ -2836,8 +2834,8 @@
         <w:tab/>
         <w:t>&lt;shiro:</w:t>
       </w:r>
-      <w:bookmarkStart w:id="4" w:name="OLE_LINK7"/>
-      <w:bookmarkStart w:id="5" w:name="OLE_LINK8"/>
+      <w:bookmarkStart w:id="3" w:name="OLE_LINK7"/>
+      <w:bookmarkStart w:id="4" w:name="OLE_LINK8"/>
       <w:r>
         <w:rPr>
           <w:rFonts w:ascii="华文中宋" w:eastAsia="华文中宋" w:hAnsi="华文中宋"/>
@@ -2854,8 +2852,8 @@
         </w:rPr>
         <w:t xml:space="preserve"> </w:t>
       </w:r>
+      <w:bookmarkEnd w:id="3"/>
       <w:bookmarkEnd w:id="4"/>
-      <w:bookmarkEnd w:id="5"/>
       <w:r>
         <w:rPr>
           <w:rFonts w:ascii="华文中宋" w:eastAsia="华文中宋" w:hAnsi="华文中宋"/>
@@ -5456,8 +5454,8 @@
           <w:szCs w:val="20"/>
         </w:rPr>
       </w:pPr>
-      <w:bookmarkStart w:id="6" w:name="OLE_LINK12"/>
-      <w:bookmarkStart w:id="7" w:name="OLE_LINK13"/>
+      <w:bookmarkStart w:id="5" w:name="OLE_LINK12"/>
+      <w:bookmarkStart w:id="6" w:name="OLE_LINK13"/>
       <w:r>
         <w:rPr>
           <w:rFonts w:ascii="华文中宋" w:eastAsia="华文中宋" w:hAnsi="华文中宋"/>
@@ -6819,8 +6817,8 @@
         </w:rPr>
       </w:pPr>
     </w:p>
+    <w:bookmarkEnd w:id="5"/>
     <w:bookmarkEnd w:id="6"/>
-    <w:bookmarkEnd w:id="7"/>
     <w:p>
       <w:pPr>
         <w:pStyle w:val="2"/>
@@ -7083,6 +7081,143 @@
         <w:pStyle w:val="2"/>
       </w:pPr>
       <w:r>
+        <w:t>M</w:t>
+      </w:r>
+      <w:r>
+        <w:rPr>
+          <w:rFonts w:hint="eastAsia"/>
+        </w:rPr>
+        <w:t>a</w:t>
+      </w:r>
+      <w:r>
+        <w:t>rkdown editor</w:t>
+      </w:r>
+    </w:p>
+    <w:p>
+      <w:pPr>
+        <w:spacing w:line="240" w:lineRule="auto"/>
+        <w:jc w:val="left"/>
+        <w:rPr>
+          <w:rFonts w:ascii="华文中宋" w:eastAsia="华文中宋" w:hAnsi="华文中宋"/>
+          <w:sz w:val="20"/>
+          <w:szCs w:val="20"/>
+        </w:rPr>
+      </w:pPr>
+      <w:r>
+        <w:rPr>
+          <w:rFonts w:ascii="华文中宋" w:eastAsia="华文中宋" w:hAnsi="华文中宋"/>
+          <w:sz w:val="20"/>
+          <w:szCs w:val="20"/>
+        </w:rPr>
+        <w:tab/>
+      </w:r>
+      <w:r>
+        <w:rPr>
+          <w:rFonts w:ascii="华文中宋" w:eastAsia="华文中宋" w:hAnsi="华文中宋"/>
+          <w:sz w:val="20"/>
+          <w:szCs w:val="20"/>
+        </w:rPr>
+        <w:t xml:space="preserve">Since 1.2.10 </w:t>
+      </w:r>
+      <w:r>
+        <w:rPr>
+          <w:rFonts w:ascii="华文中宋" w:eastAsia="华文中宋" w:hAnsi="华文中宋" w:hint="eastAsia"/>
+          <w:sz w:val="20"/>
+          <w:szCs w:val="20"/>
+        </w:rPr>
+        <w:t>通知</w:t>
+      </w:r>
+      <w:r>
+        <w:rPr>
+          <w:rFonts w:ascii="华文中宋" w:eastAsia="华文中宋" w:hAnsi="华文中宋"/>
+          <w:sz w:val="20"/>
+          <w:szCs w:val="20"/>
+        </w:rPr>
+        <w:t>管理页</w:t>
+      </w:r>
+      <w:r>
+        <w:rPr>
+          <w:rFonts w:ascii="华文中宋" w:eastAsia="华文中宋" w:hAnsi="华文中宋" w:hint="eastAsia"/>
+          <w:sz w:val="20"/>
+          <w:szCs w:val="20"/>
+        </w:rPr>
+        <w:t>(</w:t>
+      </w:r>
+      <w:r>
+        <w:rPr>
+          <w:rFonts w:ascii="华文中宋" w:eastAsia="华文中宋" w:hAnsi="华文中宋"/>
+          <w:sz w:val="20"/>
+          <w:szCs w:val="20"/>
+        </w:rPr>
+        <w:t>oa notify page</w:t>
+      </w:r>
+      <w:r>
+        <w:rPr>
+          <w:rFonts w:ascii="华文中宋" w:eastAsia="华文中宋" w:hAnsi="华文中宋"/>
+          <w:sz w:val="20"/>
+          <w:szCs w:val="20"/>
+        </w:rPr>
+        <w:t>)，选用Markdown标记</w:t>
+      </w:r>
+      <w:r>
+        <w:rPr>
+          <w:rFonts w:ascii="华文中宋" w:eastAsia="华文中宋" w:hAnsi="华文中宋" w:hint="eastAsia"/>
+          <w:sz w:val="20"/>
+          <w:szCs w:val="20"/>
+        </w:rPr>
+        <w:t>编辑器</w:t>
+      </w:r>
+      <w:r>
+        <w:rPr>
+          <w:rFonts w:ascii="华文中宋" w:eastAsia="华文中宋" w:hAnsi="华文中宋"/>
+          <w:sz w:val="20"/>
+          <w:szCs w:val="20"/>
+        </w:rPr>
+        <w:t>。</w:t>
+      </w:r>
+    </w:p>
+    <w:p>
+      <w:pPr>
+        <w:spacing w:line="240" w:lineRule="auto"/>
+        <w:jc w:val="left"/>
+        <w:rPr>
+          <w:rFonts w:ascii="华文中宋" w:eastAsia="华文中宋" w:hAnsi="华文中宋" w:hint="eastAsia"/>
+          <w:sz w:val="20"/>
+          <w:szCs w:val="20"/>
+        </w:rPr>
+      </w:pPr>
+      <w:r>
+        <w:rPr>
+          <w:rFonts w:ascii="华文中宋" w:eastAsia="华文中宋" w:hAnsi="华文中宋"/>
+          <w:sz w:val="20"/>
+          <w:szCs w:val="20"/>
+        </w:rPr>
+        <w:tab/>
+      </w:r>
+      <w:r>
+        <w:rPr>
+          <w:rFonts w:ascii="华文中宋" w:eastAsia="华文中宋" w:hAnsi="华文中宋"/>
+          <w:sz w:val="20"/>
+          <w:szCs w:val="20"/>
+        </w:rPr>
+        <w:t>markdown-editor</w:t>
+      </w:r>
+      <w:r>
+        <w:rPr>
+          <w:rFonts w:ascii="华文中宋" w:eastAsia="华文中宋" w:hAnsi="华文中宋"/>
+          <w:sz w:val="20"/>
+          <w:szCs w:val="20"/>
+        </w:rPr>
+        <w:t>.js</w:t>
+      </w:r>
+      <w:bookmarkStart w:id="7" w:name="_GoBack"/>
+      <w:bookmarkEnd w:id="7"/>
+    </w:p>
+    <w:p>
+      <w:pPr>
+        <w:pStyle w:val="2"/>
+      </w:pPr>
+      <w:r>
         <w:rPr>
           <w:rFonts w:hint="eastAsia"/>
         </w:rPr>
@@ -7152,6 +7287,7 @@
         <w:pStyle w:val="2"/>
       </w:pPr>
       <w:r>
+        <w:lastRenderedPageBreak/>
         <w:t>C</w:t>
       </w:r>
       <w:r>
@@ -7304,16 +7440,7 @@
           <w:sz w:val="20"/>
           <w:szCs w:val="20"/>
         </w:rPr>
-        <w:t>导</w:t>
-      </w:r>
-      <w:r>
-        <w:rPr>
-          <w:rFonts w:ascii="华文中宋" w:eastAsia="华文中宋" w:hAnsi="华文中宋" w:hint="eastAsia"/>
-          <w:sz w:val="20"/>
-          <w:szCs w:val="20"/>
-        </w:rPr>
-        <w:lastRenderedPageBreak/>
-        <w:t>出</w:t>
+        <w:t>导出</w:t>
       </w:r>
       <w:r>
         <w:rPr>
@@ -7853,6 +7980,7 @@
           <w:sz w:val="20"/>
           <w:szCs w:val="20"/>
         </w:rPr>
+        <w:lastRenderedPageBreak/>
         <w:t>FileUtils</w:t>
       </w:r>
       <w:r>
@@ -8037,7 +8165,6 @@
           <w:sz w:val="20"/>
           <w:szCs w:val="20"/>
         </w:rPr>
-        <w:lastRenderedPageBreak/>
         <w:t>JsonMapper：JSON与Object互转。</w:t>
       </w:r>
     </w:p>
@@ -8808,6 +8935,7 @@
           <w:color w:val="660033"/>
           <w:bdr w:val="none" w:sz="0" w:space="0" w:color="auto" w:frame="1"/>
         </w:rPr>
+        <w:lastRenderedPageBreak/>
         <w:t>&lt;&lt;</w:t>
       </w:r>
       <w:r>
@@ -8867,7 +8995,6 @@
         </w:numPr>
       </w:pPr>
       <w:r>
-        <w:lastRenderedPageBreak/>
         <w:t>mutiLang.tag</w:t>
       </w:r>
     </w:p>
@@ -9328,6 +9455,7 @@
         <w:rPr>
           <w:rFonts w:hint="eastAsia"/>
         </w:rPr>
+        <w:lastRenderedPageBreak/>
         <w:t>JavaScript</w:t>
       </w:r>
       <w:bookmarkEnd w:id="13"/>
@@ -9402,7 +9530,6 @@
         <w:rPr>
           <w:color w:val="FF0000"/>
         </w:rPr>
-        <w:lastRenderedPageBreak/>
         <w:t>jquery-ui</w:t>
       </w:r>
     </w:p>
@@ -9992,6 +10119,7 @@
           <w:highlight w:val="yellow"/>
           <w:bdr w:val="none" w:sz="0" w:space="0" w:color="auto" w:frame="1"/>
         </w:rPr>
+        <w:lastRenderedPageBreak/>
         <w:t xml:space="preserve">Function </w:t>
       </w:r>
       <w:r>
@@ -10258,7 +10386,6 @@
           <w:color w:val="660033"/>
           <w:bdr w:val="none" w:sz="0" w:space="0" w:color="auto" w:frame="1"/>
         </w:rPr>
-        <w:lastRenderedPageBreak/>
         <w:tab/>
       </w:r>
       <w:r>
@@ -10976,6 +11103,7 @@
           <w:sz w:val="20"/>
           <w:szCs w:val="20"/>
         </w:rPr>
+        <w:lastRenderedPageBreak/>
         <w:t>Since v1.2.8</w:t>
       </w:r>
     </w:p>
@@ -11073,7 +11201,6 @@
         <w:rPr>
           <w:color w:val="0070C0"/>
         </w:rPr>
-        <w:lastRenderedPageBreak/>
         <w:t>[bootstrap]tagsinput</w:t>
       </w:r>
     </w:p>
@@ -11595,6 +11722,7 @@
         </w:numPr>
       </w:pPr>
       <w:r>
+        <w:lastRenderedPageBreak/>
         <w:t>多功能下拉框</w:t>
       </w:r>
     </w:p>
@@ -12720,6 +12848,7 @@
         <w:rPr>
           <w:rFonts w:hint="eastAsia"/>
         </w:rPr>
+        <w:lastRenderedPageBreak/>
         <w:t>前端验证</w:t>
       </w:r>
     </w:p>
@@ -12804,7 +12933,6 @@
           <w:sz w:val="18"/>
           <w:szCs w:val="18"/>
         </w:rPr>
-        <w:lastRenderedPageBreak/>
         <w:tab/>
       </w:r>
       <w:r>
@@ -14048,6 +14176,7 @@
           <w:szCs w:val="18"/>
           <w:bdr w:val="none" w:sz="0" w:space="0" w:color="auto" w:frame="1"/>
         </w:rPr>
+        <w:lastRenderedPageBreak/>
         <w:tab/>
         <w:t>cDebug("syncCheckBlock", cid+" block checkstatus:"+$(cb).is(":checked"));</w:t>
       </w:r>
@@ -14418,7 +14547,6 @@
           <w:szCs w:val="18"/>
           <w:bdr w:val="none" w:sz="0" w:space="0" w:color="auto" w:frame="1"/>
         </w:rPr>
-        <w:lastRenderedPageBreak/>
         <w:t>}</w:t>
       </w:r>
     </w:p>
@@ -18128,7 +18256,7 @@
 </file>
 
 <file path=customXml/itemProps1.xml><?xml version="1.0" encoding="utf-8"?>
-<ds:datastoreItem xmlns:ds="http://schemas.openxmlformats.org/officeDocument/2006/customXml" ds:itemID="{7974B889-1771-4CF5-B3FC-A929B9502EAD}">
+<ds:datastoreItem xmlns:ds="http://schemas.openxmlformats.org/officeDocument/2006/customXml" ds:itemID="{D49C5BC7-0525-4E02-A6A3-D0E26A152D85}">
   <ds:schemaRefs>
     <ds:schemaRef ds:uri="http://schemas.openxmlformats.org/officeDocument/2006/bibliography"/>
   </ds:schemaRefs>

</xml_diff>